<commit_message>
add more tiff tweaks
</commit_message>
<xml_diff>
--- a/Kgari-ENSO-reporting.docx
+++ b/Kgari-ENSO-reporting.docx
@@ -96,6 +96,14 @@
       </w:r>
       <w:r>
         <w:t xml:space="preserve">The NCEP/NCAR reanalysis data is reasonably coarse but as the focus is on large (&gt;100mm) events driven by (presumably) synoptic-scale dynamics, this product should be appropriate. There is some fairly severe uncertainty in the NCEP/NCAR reanalysis prior to the late 1970s (erroneous inverted integration of SH pressure buoy data).</w:t>
+      </w:r>
+    </w:p>
+    <w:p>
+      <w:pPr>
+        <w:pStyle w:val="BodyText"/>
+      </w:pPr>
+      <w:r>
+        <w:t xml:space="preserve">This Rmd file/word doc is optimised for figures output as separate tiff files. The figs in this doc may have odd scaling as a result.</w:t>
       </w:r>
     </w:p>
     <w:p>
@@ -587,7 +595,7 @@
               <a:graphicData uri="http://schemas.openxmlformats.org/drawingml/2006/picture">
                 <pic:pic>
                   <pic:nvPicPr>
-                    <pic:cNvPr descr="Kgari-ENSO-reporting_files/figure-docx/cluster-freq-crunching-1.png" id="43" name="Picture"/>
+                    <pic:cNvPr descr="Kgari-ENSO-reporting_files/figure-docx/cluster-freq-travel-1.png" id="43" name="Picture"/>
                     <pic:cNvPicPr>
                       <a:picLocks noChangeArrowheads="1" noChangeAspect="1"/>
                     </pic:cNvPicPr>
@@ -629,7 +637,7 @@
       </w:r>
     </w:p>
     <w:bookmarkEnd w:id="44"/>
-    <w:bookmarkStart w:id="48" w:name="enso-phase-effect-on-trajectory-travel"/>
+    <w:bookmarkStart w:id="45" w:name="enso-phase-effect-on-trajectory-travel"/>
     <w:p>
       <w:pPr>
         <w:pStyle w:val="Heading4"/>
@@ -651,57 +659,28 @@
         <w:pStyle w:val="BodyText"/>
       </w:pPr>
       <w:r>
-        <w:drawing>
-          <wp:inline>
-            <wp:extent cx="5334000" cy="4572000"/>
-            <wp:effectExtent b="0" l="0" r="0" t="0"/>
-            <wp:docPr descr="" title="" id="46" name="Picture"/>
-            <a:graphic>
-              <a:graphicData uri="http://schemas.openxmlformats.org/drawingml/2006/picture">
-                <pic:pic>
-                  <pic:nvPicPr>
-                    <pic:cNvPr descr="Kgari-ENSO-reporting_files/figure-docx/cluster-freq-proportions-1.png" id="47" name="Picture"/>
-                    <pic:cNvPicPr>
-                      <a:picLocks noChangeArrowheads="1" noChangeAspect="1"/>
-                    </pic:cNvPicPr>
-                  </pic:nvPicPr>
-                  <pic:blipFill>
-                    <a:blip r:embed="rId45"/>
-                    <a:stretch>
-                      <a:fillRect/>
-                    </a:stretch>
-                  </pic:blipFill>
-                  <pic:spPr bwMode="auto">
-                    <a:xfrm>
-                      <a:off x="0" y="0"/>
-                      <a:ext cx="5334000" cy="4572000"/>
-                    </a:xfrm>
-                    <a:prstGeom prst="rect">
-                      <a:avLst/>
-                    </a:prstGeom>
-                    <a:noFill/>
-                    <a:ln w="9525">
-                      <a:noFill/>
-                      <a:headEnd/>
-                      <a:tailEnd/>
-                    </a:ln>
-                  </pic:spPr>
-                </pic:pic>
-              </a:graphicData>
-            </a:graphic>
-          </wp:inline>
-        </w:drawing>
-      </w:r>
-    </w:p>
-    <w:p>
-      <w:pPr>
-        <w:pStyle w:val="BodyText"/>
-      </w:pPr>
-      <w:r>
         <w:t xml:space="preserve">Fig. Proportions (frequencies) and quantities of large (&gt;100 mm) rainfall events associated with trajectory clusters to Sandy Cape and Point Lookout, 1950-2022.</w:t>
       </w:r>
     </w:p>
-    <w:bookmarkEnd w:id="48"/>
+    <w:bookmarkEnd w:id="45"/>
+    <w:bookmarkStart w:id="46" w:name="X9f6a5947ebc0657901cc01f7e70c97583c63998"/>
+    <w:p>
+      <w:pPr>
+        <w:pStyle w:val="Heading4"/>
+      </w:pPr>
+      <w:r>
+        <w:t xml:space="preserve">ENSO phase effect on large event rainfall quantity</w:t>
+      </w:r>
+    </w:p>
+    <w:p>
+      <w:pPr>
+        <w:pStyle w:val="FirstParagraph"/>
+      </w:pPr>
+      <w:r>
+        <w:t xml:space="preserve">Here I group rainfall into the clusters they belong to.</w:t>
+      </w:r>
+    </w:p>
+    <w:bookmarkEnd w:id="46"/>
     <w:sectPr/>
   </w:body>
 </w:document>

</xml_diff>

<commit_message>
clean up and re-render TIFFs
</commit_message>
<xml_diff>
--- a/Kgari-ENSO-reporting.docx
+++ b/Kgari-ENSO-reporting.docx
@@ -7,25 +7,7 @@
         <w:pStyle w:val="Title"/>
       </w:pPr>
       <w:r>
-        <w:t xml:space="preserve">Minjerribah</w:t>
-      </w:r>
-      <w:r>
-        <w:t xml:space="preserve"> </w:t>
-      </w:r>
-      <w:r>
-        <w:t xml:space="preserve">and</w:t>
-      </w:r>
-      <w:r>
-        <w:t xml:space="preserve"> </w:t>
-      </w:r>
-      <w:r>
-        <w:t xml:space="preserve">K’gari</w:t>
-      </w:r>
-      <w:r>
-        <w:t xml:space="preserve"> </w:t>
-      </w:r>
-      <w:r>
-        <w:t xml:space="preserve">rainfall</w:t>
+        <w:t xml:space="preserve">Minjerribah and K’gari rainfall</w:t>
       </w:r>
     </w:p>
     <w:p>
@@ -33,13 +15,7 @@
         <w:pStyle w:val="Author"/>
       </w:pPr>
       <w:r>
-        <w:t xml:space="preserve">Matt</w:t>
-      </w:r>
-      <w:r>
-        <w:t xml:space="preserve"> </w:t>
-      </w:r>
-      <w:r>
-        <w:t xml:space="preserve">Harris</w:t>
+        <w:t xml:space="preserve">Matt Harris</w:t>
       </w:r>
     </w:p>
     <w:p>
@@ -47,6 +23,14 @@
         <w:pStyle w:val="FirstParagraph"/>
       </w:pPr>
       <w:r>
+        <w:t xml:space="preserve">This Rmd file is optimised for figures output as separate tiff files. The figs in this doc may have odd scaling as a result. It renders to ms word for testing purposes.</w:t>
+      </w:r>
+    </w:p>
+    <w:p>
+      <w:pPr>
+        <w:pStyle w:val="BodyText"/>
+      </w:pPr>
+      <w:r>
         <w:t xml:space="preserve">Kgari ENSO work</w:t>
       </w:r>
     </w:p>
@@ -55,13 +39,7 @@
         <w:pStyle w:val="BodyText"/>
       </w:pPr>
       <w:r>
-        <w:t xml:space="preserve">“</w:t>
-      </w:r>
-      <w:r>
-        <w:t xml:space="preserve">Is there a different spatial origin of precipitation to K’gari and/or Minjerribah during ENSO phases?</w:t>
-      </w:r>
-      <w:r>
-        <w:t xml:space="preserve">”</w:t>
+        <w:t xml:space="preserve">“Is there a different spatial origin of precipitation to K’gari and/or Minjerribah during ENSO phases?”</w:t>
       </w:r>
     </w:p>
     <w:p>
@@ -86,8 +64,8 @@
       </w:pPr>
       <w:r>
         <w:rPr>
+          <w:i/>
           <w:iCs/>
-          <w:i/>
         </w:rPr>
         <w:t xml:space="preserve">A note on NCEP/NCAR reanalysis data</w:t>
       </w:r>
@@ -96,14 +74,6 @@
       </w:r>
       <w:r>
         <w:t xml:space="preserve">The NCEP/NCAR reanalysis data is reasonably coarse but as the focus is on large (&gt;100mm) events driven by (presumably) synoptic-scale dynamics, this product should be appropriate. There is some fairly severe uncertainty in the NCEP/NCAR reanalysis prior to the late 1970s (erroneous inverted integration of SH pressure buoy data).</w:t>
-      </w:r>
-    </w:p>
-    <w:p>
-      <w:pPr>
-        <w:pStyle w:val="BodyText"/>
-      </w:pPr>
-      <w:r>
-        <w:t xml:space="preserve">This Rmd file/word doc is optimised for figures output as separate tiff files. The figs in this doc may have odd scaling as a result.</w:t>
       </w:r>
     </w:p>
     <w:p>
@@ -413,13 +383,7 @@
         <w:t xml:space="preserve"> </w:t>
       </w:r>
       <w:r>
-        <w:t xml:space="preserve">‘</w:t>
-      </w:r>
-      <w:r>
-        <w:t xml:space="preserve">C-E</w:t>
-      </w:r>
-      <w:r>
-        <w:t xml:space="preserve">’</w:t>
+        <w:t xml:space="preserve">‘C-E’</w:t>
       </w:r>
       <w:r>
         <w:t xml:space="preserve"> </w:t>
@@ -633,11 +597,11 @@
         <w:pStyle w:val="BodyText"/>
       </w:pPr>
       <w:r>
-        <w:t xml:space="preserve">Fig. Proportions (frequencies) and quantities of large (&gt;100 mm) rainfall events associated with trajectory clusters to Sandy Cape and Point Lookout, 1950-2022. Some similarities are immediately apparent - for instance, whilst Point Lookout received more large events during this period, both sites received an identical number of C-W events. Interestingly, none of these are on the same day! So, this</w:t>
+        <w:t xml:space="preserve">Fig. Proportions (frequencies) and quantities of large (&gt;100 mm) rainfall events associated with trajectory clusters to Sandy Cape and Point Lookout, 1950-2022. Some similarities are immediately apparent - for instance, whilst Point Lookout received more large events during this period, both sites received an identical number of C-W events. Interestingly, none of these are on the same day!</w:t>
       </w:r>
     </w:p>
     <w:bookmarkEnd w:id="44"/>
-    <w:bookmarkStart w:id="45" w:name="enso-phase-effect-on-trajectory-travel"/>
+    <w:bookmarkStart w:id="48" w:name="enso-phase-effect-on-trajectory-travel"/>
     <w:p>
       <w:pPr>
         <w:pStyle w:val="Heading4"/>
@@ -659,28 +623,65 @@
         <w:pStyle w:val="BodyText"/>
       </w:pPr>
       <w:r>
+        <w:drawing>
+          <wp:inline>
+            <wp:extent cx="5334000" cy="4572000"/>
+            <wp:effectExtent b="0" l="0" r="0" t="0"/>
+            <wp:docPr descr="" title="" id="46" name="Picture"/>
+            <a:graphic>
+              <a:graphicData uri="http://schemas.openxmlformats.org/drawingml/2006/picture">
+                <pic:pic>
+                  <pic:nvPicPr>
+                    <pic:cNvPr descr="Kgari-ENSO-reporting_files/figure-docx/cluster-freq-proportions-1.png" id="47" name="Picture"/>
+                    <pic:cNvPicPr>
+                      <a:picLocks noChangeArrowheads="1" noChangeAspect="1"/>
+                    </pic:cNvPicPr>
+                  </pic:nvPicPr>
+                  <pic:blipFill>
+                    <a:blip r:embed="rId45"/>
+                    <a:stretch>
+                      <a:fillRect/>
+                    </a:stretch>
+                  </pic:blipFill>
+                  <pic:spPr bwMode="auto">
+                    <a:xfrm>
+                      <a:off x="0" y="0"/>
+                      <a:ext cx="5334000" cy="4572000"/>
+                    </a:xfrm>
+                    <a:prstGeom prst="rect">
+                      <a:avLst/>
+                    </a:prstGeom>
+                    <a:noFill/>
+                    <a:ln w="9525">
+                      <a:noFill/>
+                      <a:headEnd/>
+                      <a:tailEnd/>
+                    </a:ln>
+                  </pic:spPr>
+                </pic:pic>
+              </a:graphicData>
+            </a:graphic>
+          </wp:inline>
+        </w:drawing>
+      </w:r>
+    </w:p>
+    <w:p>
+      <w:pPr>
+        <w:pStyle w:val="BodyText"/>
+      </w:pPr>
+      <w:r>
         <w:t xml:space="preserve">Fig. Proportions (frequencies) and quantities of large (&gt;100 mm) rainfall events associated with trajectory clusters to Sandy Cape and Point Lookout, 1950-2022.</w:t>
       </w:r>
     </w:p>
-    <w:bookmarkEnd w:id="45"/>
-    <w:bookmarkStart w:id="46" w:name="X9f6a5947ebc0657901cc01f7e70c97583c63998"/>
-    <w:p>
-      <w:pPr>
-        <w:pStyle w:val="Heading4"/>
-      </w:pPr>
-      <w:r>
-        <w:t xml:space="preserve">ENSO phase effect on large event rainfall quantity</w:t>
-      </w:r>
-    </w:p>
-    <w:p>
-      <w:pPr>
-        <w:pStyle w:val="FirstParagraph"/>
-      </w:pPr>
-      <w:r>
-        <w:t xml:space="preserve">Here I group rainfall into the clusters they belong to.</w:t>
-      </w:r>
-    </w:p>
-    <w:bookmarkEnd w:id="46"/>
+    <w:p>
+      <w:pPr>
+        <w:pStyle w:val="BodyText"/>
+      </w:pPr>
+      <w:r>
+        <w:t xml:space="preserve">The only figure left that could be useful is large event rainfall quantity by phase! Would require some tweaking of code but could be done.</w:t>
+      </w:r>
+    </w:p>
+    <w:bookmarkEnd w:id="48"/>
     <w:sectPr/>
   </w:body>
 </w:document>
@@ -712,14 +713,14 @@
 <file path=word/numbering.xml><?xml version="1.0" encoding="utf-8"?>
 <w:numbering xmlns:w="http://schemas.openxmlformats.org/wordprocessingml/2006/main">
   <w:abstractNum w:abstractNumId="990">
-    <w:nsid w:val="A990"/>
+    <w:nsid w:val="0000A990"/>
     <w:multiLevelType w:val="multilevel"/>
     <w:lvl w:ilvl="0">
       <w:numFmt w:val="bullet"/>
       <w:lvlText w:val=" "/>
       <w:lvlJc w:val="left"/>
       <w:pPr>
-        <w:ind w:left="720" w:hanging="480"/>
+        <w:ind w:left="720" w:hanging="360"/>
       </w:pPr>
     </w:lvl>
     <w:lvl w:ilvl="1">
@@ -727,7 +728,7 @@
       <w:lvlText w:val=" "/>
       <w:lvlJc w:val="left"/>
       <w:pPr>
-        <w:ind w:left="1440" w:hanging="480"/>
+        <w:ind w:left="1440" w:hanging="360"/>
       </w:pPr>
     </w:lvl>
     <w:lvl w:ilvl="2">
@@ -735,7 +736,7 @@
       <w:lvlText w:val=" "/>
       <w:lvlJc w:val="left"/>
       <w:pPr>
-        <w:ind w:left="2160" w:hanging="480"/>
+        <w:ind w:left="2160" w:hanging="360"/>
       </w:pPr>
     </w:lvl>
     <w:lvl w:ilvl="3">
@@ -743,7 +744,7 @@
       <w:lvlText w:val=" "/>
       <w:lvlJc w:val="left"/>
       <w:pPr>
-        <w:ind w:left="2880" w:hanging="480"/>
+        <w:ind w:left="2880" w:hanging="360"/>
       </w:pPr>
     </w:lvl>
     <w:lvl w:ilvl="4">
@@ -751,7 +752,7 @@
       <w:lvlText w:val=" "/>
       <w:lvlJc w:val="left"/>
       <w:pPr>
-        <w:ind w:left="3600" w:hanging="480"/>
+        <w:ind w:left="3600" w:hanging="360"/>
       </w:pPr>
     </w:lvl>
     <w:lvl w:ilvl="5">
@@ -759,7 +760,7 @@
       <w:lvlText w:val=" "/>
       <w:lvlJc w:val="left"/>
       <w:pPr>
-        <w:ind w:left="4320" w:hanging="480"/>
+        <w:ind w:left="4320" w:hanging="360"/>
       </w:pPr>
     </w:lvl>
     <w:lvl w:ilvl="6">
@@ -767,7 +768,7 @@
       <w:lvlText w:val=" "/>
       <w:lvlJc w:val="left"/>
       <w:pPr>
-        <w:ind w:left="5040" w:hanging="480"/>
+        <w:ind w:left="5040" w:hanging="360"/>
       </w:pPr>
     </w:lvl>
     <w:lvl w:ilvl="7">
@@ -775,7 +776,7 @@
       <w:lvlText w:val=" "/>
       <w:lvlJc w:val="left"/>
       <w:pPr>
-        <w:ind w:left="5760" w:hanging="480"/>
+        <w:ind w:left="5760" w:hanging="360"/>
       </w:pPr>
     </w:lvl>
     <w:lvl w:ilvl="8">
@@ -783,7 +784,7 @@
       <w:lvlText w:val=" "/>
       <w:lvlJc w:val="left"/>
       <w:pPr>
-        <w:ind w:left="6480" w:hanging="480"/>
+        <w:ind w:left="6480" w:hanging="360"/>
       </w:pPr>
     </w:lvl>
   </w:abstractNum>
@@ -819,10 +820,10 @@
     <w:name w:val="Body Text"/>
     <w:basedOn w:val="Normal"/>
     <w:link w:val="BodyTextChar"/>
+    <w:qFormat/>
     <w:pPr>
       <w:spacing w:after="180" w:before="180"/>
     </w:pPr>
-    <w:qFormat/>
   </w:style>
   <w:style w:customStyle="1" w:styleId="FirstParagraph" w:type="paragraph">
     <w:name w:val="First Paragraph"/>
@@ -842,36 +843,69 @@
     <w:name w:val="Title"/>
     <w:basedOn w:val="Normal"/>
     <w:next w:val="BodyText"/>
-    <w:qFormat/>
-    <w:pPr>
-      <w:keepNext/>
-      <w:keepLines/>
-      <w:spacing w:after="240" w:before="480"/>
+    <w:link w:val="TitleChar"/>
+    <w:uiPriority w:val="10"/>
+    <w:qFormat/>
+    <w:rsid w:val="00A10FD9"/>
+    <w:pPr>
+      <w:spacing w:after="80" w:line="240" w:lineRule="auto"/>
+      <w:contextualSpacing/>
       <w:jc w:val="center"/>
     </w:pPr>
     <w:rPr>
       <w:rFonts w:asciiTheme="majorHAnsi" w:cstheme="majorBidi" w:eastAsiaTheme="majorEastAsia" w:hAnsiTheme="majorHAnsi"/>
-      <w:b/>
-      <w:bCs/>
-      <w:color w:themeColor="accent1" w:themeShade="B5" w:val="345A8A"/>
-      <w:sz w:val="36"/>
-      <w:szCs w:val="36"/>
+      <w:spacing w:val="-10"/>
+      <w:kern w:val="28"/>
+      <w:sz w:val="56"/>
+      <w:szCs w:val="56"/>
+    </w:rPr>
+  </w:style>
+  <w:style w:customStyle="1" w:styleId="TitleChar" w:type="character">
+    <w:name w:val="Title Char"/>
+    <w:basedOn w:val="DefaultParagraphFont"/>
+    <w:link w:val="Title"/>
+    <w:uiPriority w:val="10"/>
+    <w:rsid w:val="00A10FD9"/>
+    <w:rPr>
+      <w:rFonts w:asciiTheme="majorHAnsi" w:cstheme="majorBidi" w:eastAsiaTheme="majorEastAsia" w:hAnsiTheme="majorHAnsi"/>
+      <w:spacing w:val="-10"/>
+      <w:kern w:val="28"/>
+      <w:sz w:val="56"/>
+      <w:szCs w:val="56"/>
     </w:rPr>
   </w:style>
   <w:style w:styleId="Subtitle" w:type="paragraph">
     <w:name w:val="Subtitle"/>
     <w:basedOn w:val="Title"/>
     <w:next w:val="BodyText"/>
-    <w:qFormat/>
-    <w:pPr>
-      <w:keepNext/>
-      <w:keepLines/>
-      <w:spacing w:after="240" w:before="240"/>
-      <w:jc w:val="center"/>
-    </w:pPr>
-    <w:rPr>
-      <w:sz w:val="30"/>
-      <w:szCs w:val="30"/>
+    <w:link w:val="SubtitleChar"/>
+    <w:uiPriority w:val="11"/>
+    <w:qFormat/>
+    <w:rsid w:val="00A10FD9"/>
+    <w:pPr>
+      <w:numPr>
+        <w:ilvl w:val="1"/>
+      </w:numPr>
+    </w:pPr>
+    <w:rPr>
+      <w:rFonts w:cstheme="majorBidi" w:eastAsiaTheme="majorEastAsia"/>
+      <w:spacing w:val="15"/>
+      <w:sz w:val="28"/>
+      <w:szCs w:val="28"/>
+    </w:rPr>
+  </w:style>
+  <w:style w:customStyle="1" w:styleId="SubtitleChar" w:type="character">
+    <w:name w:val="Subtitle Char"/>
+    <w:basedOn w:val="DefaultParagraphFont"/>
+    <w:link w:val="Subtitle"/>
+    <w:uiPriority w:val="11"/>
+    <w:rsid w:val="00A10FD9"/>
+    <w:rPr>
+      <w:rFonts w:cstheme="majorBidi" w:eastAsiaTheme="majorEastAsia"/>
+      <w:color w:themeColor="text1" w:themeTint="A6" w:val="595959"/>
+      <w:spacing w:val="15"/>
+      <w:sz w:val="28"/>
+      <w:szCs w:val="28"/>
     </w:rPr>
   </w:style>
   <w:style w:customStyle="1" w:styleId="Author" w:type="paragraph">
@@ -902,15 +936,13 @@
     <w:pPr>
       <w:keepNext/>
       <w:keepLines/>
+      <w:spacing w:after="0" w:before="300"/>
       <w:jc w:val="center"/>
-      <w:spacing w:after="0" w:before="300"/>
-    </w:pPr>
-    <w:rPr>
+    </w:pPr>
+    <w:rPr>
+      <w:b/>
       <w:sz w:val="20"/>
       <w:szCs w:val="20"/>
-      <w:b/>
-      <w:color w:val="345A8A"/>
-      &gt;
     </w:rPr>
   </w:style>
   <w:style w:customStyle="1" w:styleId="Abstract" w:type="paragraph">
@@ -937,191 +969,321 @@
     <w:rPr/>
   </w:style>
   <w:style w:styleId="Heading1" w:type="paragraph">
-    <w:name w:val="Heading 1"/>
+    <w:name w:val="heading 1"/>
     <w:basedOn w:val="Normal"/>
     <w:next w:val="BodyText"/>
+    <w:link w:val="Heading1Char"/>
     <w:uiPriority w:val="9"/>
     <w:qFormat/>
+    <w:rsid w:val="00A10FD9"/>
     <w:pPr>
       <w:keepNext/>
       <w:keepLines/>
-      <w:spacing w:after="0" w:before="480"/>
+      <w:spacing w:after="80" w:before="360"/>
       <w:outlineLvl w:val="0"/>
     </w:pPr>
     <w:rPr>
       <w:rFonts w:asciiTheme="majorHAnsi" w:cstheme="majorBidi" w:eastAsiaTheme="majorEastAsia" w:hAnsiTheme="majorHAnsi"/>
-      <w:b/>
-      <w:bCs/>
-      <w:color w:themeColor="accent1" w:val="4F81BD"/>
+      <w:color w:themeColor="accent1" w:themeShade="BF" w:val="0F4761"/>
+      <w:sz w:val="40"/>
+      <w:szCs w:val="40"/>
+    </w:rPr>
+  </w:style>
+  <w:style w:styleId="Heading2" w:type="paragraph">
+    <w:name w:val="heading 2"/>
+    <w:basedOn w:val="Normal"/>
+    <w:next w:val="BodyText"/>
+    <w:link w:val="Heading2Char"/>
+    <w:uiPriority w:val="9"/>
+    <w:semiHidden/>
+    <w:unhideWhenUsed/>
+    <w:qFormat/>
+    <w:rsid w:val="00A10FD9"/>
+    <w:pPr>
+      <w:keepNext/>
+      <w:keepLines/>
+      <w:spacing w:after="80" w:before="160"/>
+      <w:outlineLvl w:val="1"/>
+    </w:pPr>
+    <w:rPr>
+      <w:rFonts w:asciiTheme="majorHAnsi" w:cstheme="majorBidi" w:eastAsiaTheme="majorEastAsia" w:hAnsiTheme="majorHAnsi"/>
+      <w:color w:themeColor="accent1" w:themeShade="BF" w:val="0F4761"/>
       <w:sz w:val="32"/>
       <w:szCs w:val="32"/>
     </w:rPr>
   </w:style>
-  <w:style w:styleId="Heading2" w:type="paragraph">
-    <w:name w:val="Heading 2"/>
+  <w:style w:styleId="Heading3" w:type="paragraph">
+    <w:name w:val="heading 3"/>
     <w:basedOn w:val="Normal"/>
     <w:next w:val="BodyText"/>
+    <w:link w:val="Heading3Char"/>
     <w:uiPriority w:val="9"/>
+    <w:semiHidden/>
     <w:unhideWhenUsed/>
     <w:qFormat/>
+    <w:rsid w:val="00A10FD9"/>
     <w:pPr>
       <w:keepNext/>
       <w:keepLines/>
-      <w:spacing w:after="0" w:before="200"/>
-      <w:outlineLvl w:val="1"/>
-    </w:pPr>
-    <w:rPr>
-      <w:rFonts w:asciiTheme="majorHAnsi" w:cstheme="majorBidi" w:eastAsiaTheme="majorEastAsia" w:hAnsiTheme="majorHAnsi"/>
-      <w:b/>
-      <w:bCs/>
-      <w:color w:themeColor="accent1" w:val="4F81BD"/>
+      <w:spacing w:after="80" w:before="160"/>
+      <w:outlineLvl w:val="2"/>
+    </w:pPr>
+    <w:rPr>
+      <w:rFonts w:cstheme="majorBidi" w:eastAsiaTheme="majorEastAsia"/>
+      <w:color w:themeColor="accent1" w:themeShade="BF" w:val="0F4761"/>
       <w:sz w:val="28"/>
       <w:szCs w:val="28"/>
     </w:rPr>
   </w:style>
-  <w:style w:styleId="Heading3" w:type="paragraph">
-    <w:name w:val="Heading 3"/>
+  <w:style w:styleId="Heading4" w:type="paragraph">
+    <w:name w:val="heading 4"/>
     <w:basedOn w:val="Normal"/>
     <w:next w:val="BodyText"/>
+    <w:link w:val="Heading4Char"/>
     <w:uiPriority w:val="9"/>
+    <w:semiHidden/>
     <w:unhideWhenUsed/>
     <w:qFormat/>
+    <w:rsid w:val="00A10FD9"/>
     <w:pPr>
       <w:keepNext/>
       <w:keepLines/>
-      <w:spacing w:after="0" w:before="200"/>
-      <w:outlineLvl w:val="2"/>
-    </w:pPr>
-    <w:rPr>
-      <w:rFonts w:asciiTheme="majorHAnsi" w:cstheme="majorBidi" w:eastAsiaTheme="majorEastAsia" w:hAnsiTheme="majorHAnsi"/>
-      <w:b/>
-      <w:bCs/>
-      <w:color w:themeColor="accent1" w:val="4F81BD"/>
-      <w:sz w:val="24"/>
-      <w:szCs w:val="24"/>
-    </w:rPr>
-  </w:style>
-  <w:style w:styleId="Heading4" w:type="paragraph">
-    <w:name w:val="Heading 4"/>
+      <w:spacing w:after="40" w:before="80"/>
+      <w:outlineLvl w:val="3"/>
+    </w:pPr>
+    <w:rPr>
+      <w:rFonts w:cstheme="majorBidi" w:eastAsiaTheme="majorEastAsia"/>
+      <w:i/>
+      <w:iCs/>
+      <w:color w:themeColor="accent1" w:themeShade="BF" w:val="0F4761"/>
+    </w:rPr>
+  </w:style>
+  <w:style w:styleId="Heading5" w:type="paragraph">
+    <w:name w:val="heading 5"/>
     <w:basedOn w:val="Normal"/>
     <w:next w:val="BodyText"/>
+    <w:link w:val="Heading5Char"/>
     <w:uiPriority w:val="9"/>
+    <w:semiHidden/>
     <w:unhideWhenUsed/>
     <w:qFormat/>
+    <w:rsid w:val="00A10FD9"/>
     <w:pPr>
       <w:keepNext/>
       <w:keepLines/>
-      <w:spacing w:after="0" w:before="200"/>
-      <w:outlineLvl w:val="3"/>
-    </w:pPr>
-    <w:rPr>
-      <w:rFonts w:asciiTheme="majorHAnsi" w:cstheme="majorBidi" w:eastAsiaTheme="majorEastAsia" w:hAnsiTheme="majorHAnsi"/>
-      <w:i/>
-      <w:bCs/>
-      <w:color w:themeColor="accent1" w:val="4F81BD"/>
-      <w:sz w:val="24"/>
-      <w:szCs w:val="24"/>
-    </w:rPr>
-  </w:style>
-  <w:style w:styleId="Heading5" w:type="paragraph">
-    <w:name w:val="Heading 5"/>
+      <w:spacing w:after="40" w:before="80"/>
+      <w:outlineLvl w:val="4"/>
+    </w:pPr>
+    <w:rPr>
+      <w:rFonts w:cstheme="majorBidi" w:eastAsiaTheme="majorEastAsia"/>
+      <w:color w:themeColor="accent1" w:themeShade="BF" w:val="0F4761"/>
+    </w:rPr>
+  </w:style>
+  <w:style w:styleId="Heading6" w:type="paragraph">
+    <w:name w:val="heading 6"/>
     <w:basedOn w:val="Normal"/>
     <w:next w:val="BodyText"/>
+    <w:link w:val="Heading6Char"/>
     <w:uiPriority w:val="9"/>
+    <w:semiHidden/>
     <w:unhideWhenUsed/>
     <w:qFormat/>
+    <w:rsid w:val="00A10FD9"/>
     <w:pPr>
       <w:keepNext/>
       <w:keepLines/>
-      <w:spacing w:after="0" w:before="200"/>
-      <w:outlineLvl w:val="4"/>
-    </w:pPr>
-    <w:rPr>
-      <w:rFonts w:asciiTheme="majorHAnsi" w:cstheme="majorBidi" w:eastAsiaTheme="majorEastAsia" w:hAnsiTheme="majorHAnsi"/>
+      <w:spacing w:after="0" w:before="40"/>
+      <w:outlineLvl w:val="5"/>
+    </w:pPr>
+    <w:rPr>
+      <w:rFonts w:cstheme="majorBidi" w:eastAsiaTheme="majorEastAsia"/>
+      <w:i/>
       <w:iCs/>
-      <w:color w:themeColor="accent1" w:val="4F81BD"/>
-      <w:sz w:val="24"/>
-      <w:szCs w:val="24"/>
-    </w:rPr>
-  </w:style>
-  <w:style w:styleId="Heading6" w:type="paragraph">
-    <w:name w:val="Heading 6"/>
+      <w:color w:themeColor="text1" w:themeTint="A6" w:val="595959"/>
+    </w:rPr>
+  </w:style>
+  <w:style w:styleId="Heading7" w:type="paragraph">
+    <w:name w:val="heading 7"/>
     <w:basedOn w:val="Normal"/>
     <w:next w:val="BodyText"/>
+    <w:link w:val="Heading7Char"/>
     <w:uiPriority w:val="9"/>
+    <w:semiHidden/>
     <w:unhideWhenUsed/>
     <w:qFormat/>
+    <w:rsid w:val="00A10FD9"/>
     <w:pPr>
       <w:keepNext/>
       <w:keepLines/>
-      <w:spacing w:after="0" w:before="200"/>
-      <w:outlineLvl w:val="5"/>
-    </w:pPr>
-    <w:rPr>
-      <w:rFonts w:asciiTheme="majorHAnsi" w:cstheme="majorBidi" w:eastAsiaTheme="majorEastAsia" w:hAnsiTheme="majorHAnsi"/>
-      <w:color w:themeColor="accent1" w:val="4F81BD"/>
-      <w:sz w:val="24"/>
-      <w:szCs w:val="24"/>
-    </w:rPr>
-  </w:style>
-  <w:style w:styleId="Heading7" w:type="paragraph">
-    <w:name w:val="Heading 7"/>
+      <w:spacing w:after="0" w:before="40"/>
+      <w:outlineLvl w:val="6"/>
+    </w:pPr>
+    <w:rPr>
+      <w:rFonts w:cstheme="majorBidi" w:eastAsiaTheme="majorEastAsia"/>
+      <w:color w:themeColor="text1" w:themeTint="A6" w:val="595959"/>
+    </w:rPr>
+  </w:style>
+  <w:style w:styleId="Heading8" w:type="paragraph">
+    <w:name w:val="heading 8"/>
     <w:basedOn w:val="Normal"/>
     <w:next w:val="BodyText"/>
+    <w:link w:val="Heading8Char"/>
     <w:uiPriority w:val="9"/>
+    <w:semiHidden/>
     <w:unhideWhenUsed/>
     <w:qFormat/>
+    <w:rsid w:val="00A10FD9"/>
     <w:pPr>
       <w:keepNext/>
       <w:keepLines/>
-      <w:spacing w:after="0" w:before="200"/>
-      <w:outlineLvl w:val="6"/>
-    </w:pPr>
-    <w:rPr>
-      <w:rFonts w:asciiTheme="majorHAnsi" w:cstheme="majorBidi" w:eastAsiaTheme="majorEastAsia" w:hAnsiTheme="majorHAnsi"/>
-      <w:color w:themeColor="accent1" w:val="4F81BD"/>
-      <w:sz w:val="24"/>
-      <w:szCs w:val="24"/>
-    </w:rPr>
-  </w:style>
-  <w:style w:styleId="Heading8" w:type="paragraph">
-    <w:name w:val="Heading 8"/>
+      <w:spacing w:after="0"/>
+      <w:outlineLvl w:val="7"/>
+    </w:pPr>
+    <w:rPr>
+      <w:rFonts w:cstheme="majorBidi" w:eastAsiaTheme="majorEastAsia"/>
+      <w:i/>
+      <w:iCs/>
+      <w:color w:themeColor="text1" w:themeTint="D8" w:val="272727"/>
+    </w:rPr>
+  </w:style>
+  <w:style w:styleId="Heading9" w:type="paragraph">
+    <w:name w:val="heading 9"/>
     <w:basedOn w:val="Normal"/>
     <w:next w:val="BodyText"/>
+    <w:link w:val="Heading9Char"/>
     <w:uiPriority w:val="9"/>
+    <w:semiHidden/>
     <w:unhideWhenUsed/>
     <w:qFormat/>
+    <w:rsid w:val="00A10FD9"/>
     <w:pPr>
       <w:keepNext/>
       <w:keepLines/>
-      <w:spacing w:after="0" w:before="200"/>
-      <w:outlineLvl w:val="7"/>
-    </w:pPr>
+      <w:spacing w:after="0"/>
+      <w:outlineLvl w:val="8"/>
+    </w:pPr>
+    <w:rPr>
+      <w:rFonts w:cstheme="majorBidi" w:eastAsiaTheme="majorEastAsia"/>
+      <w:color w:themeColor="text1" w:themeTint="D8" w:val="272727"/>
+    </w:rPr>
+  </w:style>
+  <w:style w:customStyle="1" w:styleId="Heading1Char" w:type="character">
+    <w:name w:val="Heading 1 Char"/>
+    <w:basedOn w:val="DefaultParagraphFont"/>
+    <w:link w:val="Heading1"/>
+    <w:uiPriority w:val="9"/>
+    <w:rsid w:val="00A10FD9"/>
     <w:rPr>
       <w:rFonts w:asciiTheme="majorHAnsi" w:cstheme="majorBidi" w:eastAsiaTheme="majorEastAsia" w:hAnsiTheme="majorHAnsi"/>
-      <w:color w:themeColor="accent1" w:val="4F81BD"/>
-      <w:sz w:val="24"/>
-      <w:szCs w:val="24"/>
-    </w:rPr>
-  </w:style>
-  <w:style w:styleId="Heading9" w:type="paragraph">
-    <w:name w:val="Heading 9"/>
-    <w:basedOn w:val="Normal"/>
-    <w:next w:val="BodyText"/>
+      <w:color w:themeColor="accent1" w:themeShade="BF" w:val="0F4761"/>
+      <w:sz w:val="40"/>
+      <w:szCs w:val="40"/>
+    </w:rPr>
+  </w:style>
+  <w:style w:customStyle="1" w:styleId="Heading2Char" w:type="character">
+    <w:name w:val="Heading 2 Char"/>
+    <w:basedOn w:val="DefaultParagraphFont"/>
+    <w:link w:val="Heading2"/>
     <w:uiPriority w:val="9"/>
-    <w:unhideWhenUsed/>
-    <w:qFormat/>
-    <w:pPr>
-      <w:keepNext/>
-      <w:keepLines/>
-      <w:spacing w:after="0" w:before="200"/>
-      <w:outlineLvl w:val="8"/>
-    </w:pPr>
+    <w:semiHidden/>
+    <w:rsid w:val="00A10FD9"/>
     <w:rPr>
       <w:rFonts w:asciiTheme="majorHAnsi" w:cstheme="majorBidi" w:eastAsiaTheme="majorEastAsia" w:hAnsiTheme="majorHAnsi"/>
-      <w:color w:themeColor="accent1" w:val="4F81BD"/>
-      <w:sz w:val="24"/>
-      <w:szCs w:val="24"/>
+      <w:color w:themeColor="accent1" w:themeShade="BF" w:val="0F4761"/>
+      <w:sz w:val="32"/>
+      <w:szCs w:val="32"/>
+    </w:rPr>
+  </w:style>
+  <w:style w:customStyle="1" w:styleId="Heading3Char" w:type="character">
+    <w:name w:val="Heading 3 Char"/>
+    <w:basedOn w:val="DefaultParagraphFont"/>
+    <w:link w:val="Heading3"/>
+    <w:uiPriority w:val="9"/>
+    <w:semiHidden/>
+    <w:rsid w:val="00A10FD9"/>
+    <w:rPr>
+      <w:rFonts w:cstheme="majorBidi" w:eastAsiaTheme="majorEastAsia"/>
+      <w:color w:themeColor="accent1" w:themeShade="BF" w:val="0F4761"/>
+      <w:sz w:val="28"/>
+      <w:szCs w:val="28"/>
+    </w:rPr>
+  </w:style>
+  <w:style w:customStyle="1" w:styleId="Heading4Char" w:type="character">
+    <w:name w:val="Heading 4 Char"/>
+    <w:basedOn w:val="DefaultParagraphFont"/>
+    <w:link w:val="Heading4"/>
+    <w:uiPriority w:val="9"/>
+    <w:semiHidden/>
+    <w:rsid w:val="00A10FD9"/>
+    <w:rPr>
+      <w:rFonts w:cstheme="majorBidi" w:eastAsiaTheme="majorEastAsia"/>
+      <w:i/>
+      <w:iCs/>
+      <w:color w:themeColor="accent1" w:themeShade="BF" w:val="0F4761"/>
+    </w:rPr>
+  </w:style>
+  <w:style w:customStyle="1" w:styleId="Heading5Char" w:type="character">
+    <w:name w:val="Heading 5 Char"/>
+    <w:basedOn w:val="DefaultParagraphFont"/>
+    <w:link w:val="Heading5"/>
+    <w:uiPriority w:val="9"/>
+    <w:semiHidden/>
+    <w:rsid w:val="00A10FD9"/>
+    <w:rPr>
+      <w:rFonts w:cstheme="majorBidi" w:eastAsiaTheme="majorEastAsia"/>
+      <w:color w:themeColor="accent1" w:themeShade="BF" w:val="0F4761"/>
+    </w:rPr>
+  </w:style>
+  <w:style w:customStyle="1" w:styleId="Heading6Char" w:type="character">
+    <w:name w:val="Heading 6 Char"/>
+    <w:basedOn w:val="DefaultParagraphFont"/>
+    <w:link w:val="Heading6"/>
+    <w:uiPriority w:val="9"/>
+    <w:semiHidden/>
+    <w:rsid w:val="00A10FD9"/>
+    <w:rPr>
+      <w:rFonts w:cstheme="majorBidi" w:eastAsiaTheme="majorEastAsia"/>
+      <w:i/>
+      <w:iCs/>
+      <w:color w:themeColor="text1" w:themeTint="A6" w:val="595959"/>
+    </w:rPr>
+  </w:style>
+  <w:style w:customStyle="1" w:styleId="Heading7Char" w:type="character">
+    <w:name w:val="Heading 7 Char"/>
+    <w:basedOn w:val="DefaultParagraphFont"/>
+    <w:link w:val="Heading7"/>
+    <w:uiPriority w:val="9"/>
+    <w:semiHidden/>
+    <w:rsid w:val="00A10FD9"/>
+    <w:rPr>
+      <w:rFonts w:cstheme="majorBidi" w:eastAsiaTheme="majorEastAsia"/>
+      <w:color w:themeColor="text1" w:themeTint="A6" w:val="595959"/>
+    </w:rPr>
+  </w:style>
+  <w:style w:customStyle="1" w:styleId="Heading8Char" w:type="character">
+    <w:name w:val="Heading 8 Char"/>
+    <w:basedOn w:val="DefaultParagraphFont"/>
+    <w:link w:val="Heading8"/>
+    <w:uiPriority w:val="9"/>
+    <w:semiHidden/>
+    <w:rsid w:val="00A10FD9"/>
+    <w:rPr>
+      <w:rFonts w:cstheme="majorBidi" w:eastAsiaTheme="majorEastAsia"/>
+      <w:i/>
+      <w:iCs/>
+      <w:color w:themeColor="text1" w:themeTint="D8" w:val="272727"/>
+    </w:rPr>
+  </w:style>
+  <w:style w:customStyle="1" w:styleId="Heading9Char" w:type="character">
+    <w:name w:val="Heading 9 Char"/>
+    <w:basedOn w:val="DefaultParagraphFont"/>
+    <w:link w:val="Heading9"/>
+    <w:uiPriority w:val="9"/>
+    <w:semiHidden/>
+    <w:rsid w:val="00A10FD9"/>
+    <w:rPr>
+      <w:rFonts w:cstheme="majorBidi" w:eastAsiaTheme="majorEastAsia"/>
+      <w:color w:themeColor="text1" w:themeTint="D8" w:val="272727"/>
     </w:rPr>
   </w:style>
   <w:style w:styleId="BlockText" w:type="paragraph">
@@ -1146,8 +1308,8 @@
   </w:style>
   <w:style w:styleId="FootnoteBlockText" w:type="paragraph">
     <w:name w:val="Footnote Block Text"/>
-    <w:basedOn w:val="Footnote Text"/>
-    <w:next w:val="Footnote Text"/>
+    <w:basedOn w:val="FootnoteText"/>
+    <w:next w:val="FootnoteText"/>
     <w:uiPriority w:val="9"/>
     <w:unhideWhenUsed/>
     <w:qFormat/>
@@ -1185,10 +1347,10 @@
         <w:jc w:val="left"/>
       </w:trPr>
       <w:tcPr>
-        <w:vAlign w:val="bottom"/>
         <w:tcBorders>
           <w:bottom w:val="single"/>
         </w:tcBorders>
+        <w:vAlign w:val="bottom"/>
       </w:tcPr>
     </w:tblStylePr>
   </w:style>
@@ -1304,9 +1466,9 @@
     <w:name w:val="KeywordTok"/>
     <w:basedOn w:val="VerbatimChar"/>
     <w:rPr>
+      <w:b/>
       <w:color w:val="204a87"/>
       <w:shd w:val="clear" w:fill="f8f8f8"/>
-      <w:b/>
     </w:rPr>
   </w:style>
   <w:style w:type="character" w:customStyle="1" w:styleId="DataTypeTok">
@@ -1361,9 +1523,9 @@
     <w:name w:val="SpecialCharTok"/>
     <w:basedOn w:val="VerbatimChar"/>
     <w:rPr>
+      <w:b/>
       <w:color w:val="ce5c00"/>
       <w:shd w:val="clear" w:fill="f8f8f8"/>
-      <w:b/>
     </w:rPr>
   </w:style>
   <w:style w:type="character" w:customStyle="1" w:styleId="StringTok">
@@ -1401,39 +1563,39 @@
     <w:name w:val="CommentTok"/>
     <w:basedOn w:val="VerbatimChar"/>
     <w:rPr>
+      <w:i/>
       <w:color w:val="8f5902"/>
       <w:shd w:val="clear" w:fill="f8f8f8"/>
-      <w:i/>
     </w:rPr>
   </w:style>
   <w:style w:type="character" w:customStyle="1" w:styleId="DocumentationTok">
     <w:name w:val="DocumentationTok"/>
     <w:basedOn w:val="VerbatimChar"/>
     <w:rPr>
-      <w:color w:val="8f5902"/>
-      <w:shd w:val="clear" w:fill="f8f8f8"/>
       <w:b/>
       <w:i/>
+      <w:color w:val="8f5902"/>
+      <w:shd w:val="clear" w:fill="f8f8f8"/>
     </w:rPr>
   </w:style>
   <w:style w:type="character" w:customStyle="1" w:styleId="AnnotationTok">
     <w:name w:val="AnnotationTok"/>
     <w:basedOn w:val="VerbatimChar"/>
     <w:rPr>
-      <w:color w:val="8f5902"/>
-      <w:shd w:val="clear" w:fill="f8f8f8"/>
       <w:b/>
       <w:i/>
+      <w:color w:val="8f5902"/>
+      <w:shd w:val="clear" w:fill="f8f8f8"/>
     </w:rPr>
   </w:style>
   <w:style w:type="character" w:customStyle="1" w:styleId="CommentVarTok">
     <w:name w:val="CommentVarTok"/>
     <w:basedOn w:val="VerbatimChar"/>
     <w:rPr>
-      <w:color w:val="8f5902"/>
-      <w:shd w:val="clear" w:fill="f8f8f8"/>
       <w:b/>
       <w:i/>
+      <w:color w:val="8f5902"/>
+      <w:shd w:val="clear" w:fill="f8f8f8"/>
     </w:rPr>
   </w:style>
   <w:style w:type="character" w:customStyle="1" w:styleId="OtherTok">
@@ -1448,9 +1610,9 @@
     <w:name w:val="FunctionTok"/>
     <w:basedOn w:val="VerbatimChar"/>
     <w:rPr>
+      <w:b/>
       <w:color w:val="204a87"/>
       <w:shd w:val="clear" w:fill="f8f8f8"/>
-      <w:b/>
     </w:rPr>
   </w:style>
   <w:style w:type="character" w:customStyle="1" w:styleId="VariableTok">
@@ -1465,18 +1627,18 @@
     <w:name w:val="ControlFlowTok"/>
     <w:basedOn w:val="VerbatimChar"/>
     <w:rPr>
+      <w:b/>
       <w:color w:val="204a87"/>
       <w:shd w:val="clear" w:fill="f8f8f8"/>
-      <w:b/>
     </w:rPr>
   </w:style>
   <w:style w:type="character" w:customStyle="1" w:styleId="OperatorTok">
     <w:name w:val="OperatorTok"/>
     <w:basedOn w:val="VerbatimChar"/>
     <w:rPr>
+      <w:b/>
       <w:color w:val="ce5c00"/>
       <w:shd w:val="clear" w:fill="f8f8f8"/>
-      <w:b/>
     </w:rPr>
   </w:style>
   <w:style w:type="character" w:customStyle="1" w:styleId="BuiltInTok">
@@ -1497,9 +1659,9 @@
     <w:name w:val="PreprocessorTok"/>
     <w:basedOn w:val="VerbatimChar"/>
     <w:rPr>
+      <w:i/>
       <w:color w:val="8f5902"/>
       <w:shd w:val="clear" w:fill="f8f8f8"/>
-      <w:i/>
     </w:rPr>
   </w:style>
   <w:style w:type="character" w:customStyle="1" w:styleId="AttributeTok">
@@ -1521,20 +1683,20 @@
     <w:name w:val="InformationTok"/>
     <w:basedOn w:val="VerbatimChar"/>
     <w:rPr>
-      <w:color w:val="8f5902"/>
-      <w:shd w:val="clear" w:fill="f8f8f8"/>
       <w:b/>
       <w:i/>
+      <w:color w:val="8f5902"/>
+      <w:shd w:val="clear" w:fill="f8f8f8"/>
     </w:rPr>
   </w:style>
   <w:style w:type="character" w:customStyle="1" w:styleId="WarningTok">
     <w:name w:val="WarningTok"/>
     <w:basedOn w:val="VerbatimChar"/>
     <w:rPr>
-      <w:color w:val="8f5902"/>
-      <w:shd w:val="clear" w:fill="f8f8f8"/>
       <w:b/>
       <w:i/>
+      <w:color w:val="8f5902"/>
+      <w:shd w:val="clear" w:fill="f8f8f8"/>
     </w:rPr>
   </w:style>
   <w:style w:type="character" w:customStyle="1" w:styleId="AlertTok">
@@ -1549,9 +1711,9 @@
     <w:name w:val="ErrorTok"/>
     <w:basedOn w:val="VerbatimChar"/>
     <w:rPr>
+      <w:b/>
       <w:color w:val="a40000"/>
       <w:shd w:val="clear" w:fill="f8f8f8"/>
-      <w:b/>
     </w:rPr>
   </w:style>
   <w:style w:type="character" w:customStyle="1" w:styleId="NormalTok">
@@ -1575,44 +1737,44 @@
         <a:sysClr val="window" lastClr="FFFFFF"/>
       </a:lt1>
       <a:dk2>
-        <a:srgbClr val="1F497D"/>
+        <a:srgbClr val="0E2841"/>
       </a:dk2>
       <a:lt2>
-        <a:srgbClr val="EEECE1"/>
+        <a:srgbClr val="E8E8E8"/>
       </a:lt2>
       <a:accent1>
-        <a:srgbClr val="4F81BD"/>
+        <a:srgbClr val="156082"/>
       </a:accent1>
       <a:accent2>
-        <a:srgbClr val="C0504D"/>
+        <a:srgbClr val="E97132"/>
       </a:accent2>
       <a:accent3>
-        <a:srgbClr val="9BBB59"/>
+        <a:srgbClr val="196B24"/>
       </a:accent3>
       <a:accent4>
-        <a:srgbClr val="8064A2"/>
+        <a:srgbClr val="0F9ED5"/>
       </a:accent4>
       <a:accent5>
-        <a:srgbClr val="4BACC6"/>
+        <a:srgbClr val="A02B93"/>
       </a:accent5>
       <a:accent6>
-        <a:srgbClr val="F79646"/>
+        <a:srgbClr val="4EA72E"/>
       </a:accent6>
       <a:hlink>
-        <a:srgbClr val="0000FF"/>
+        <a:srgbClr val="467886"/>
       </a:hlink>
       <a:folHlink>
-        <a:srgbClr val="800080"/>
+        <a:srgbClr val="96607D"/>
       </a:folHlink>
     </a:clrScheme>
     <a:fontScheme name="Office">
       <a:majorFont>
-        <a:latin typeface="Calibri"/>
+        <a:latin typeface="Aptos Display" panose="02110004020202020204"/>
         <a:ea typeface=""/>
         <a:cs typeface=""/>
-        <a:font script="Jpan" typeface="ＭＳ ゴシック"/>
+        <a:font script="Jpan" typeface="游ゴシック Light"/>
         <a:font script="Hang" typeface="맑은 고딕"/>
-        <a:font script="Hans" typeface="宋体"/>
+        <a:font script="Hans" typeface="等线 Light"/>
         <a:font script="Hant" typeface="新細明體"/>
         <a:font script="Arab" typeface="Times New Roman"/>
         <a:font script="Hebr" typeface="Times New Roman"/>
@@ -1639,14 +1801,32 @@
         <a:font script="Mong" typeface="Mongolian Baiti"/>
         <a:font script="Viet" typeface="Times New Roman"/>
         <a:font script="Uigh" typeface="Microsoft Uighur"/>
+        <a:font script="Geor" typeface="Sylfaen"/>
+        <a:font script="Armn" typeface="Arial"/>
+        <a:font script="Bugi" typeface="Leelawadee UI"/>
+        <a:font script="Bopo" typeface="Microsoft JhengHei"/>
+        <a:font script="Java" typeface="Javanese Text"/>
+        <a:font script="Lisu" typeface="Segoe UI"/>
+        <a:font script="Mymr" typeface="Myanmar Text"/>
+        <a:font script="Nkoo" typeface="Ebrima"/>
+        <a:font script="Olck" typeface="Nirmala UI"/>
+        <a:font script="Osma" typeface="Ebrima"/>
+        <a:font script="Phag" typeface="Phagspa"/>
+        <a:font script="Syrn" typeface="Estrangelo Edessa"/>
+        <a:font script="Syrj" typeface="Estrangelo Edessa"/>
+        <a:font script="Syre" typeface="Estrangelo Edessa"/>
+        <a:font script="Sora" typeface="Nirmala UI"/>
+        <a:font script="Tale" typeface="Microsoft Tai Le"/>
+        <a:font script="Talu" typeface="Microsoft New Tai Lue"/>
+        <a:font script="Tfng" typeface="Ebrima"/>
       </a:majorFont>
       <a:minorFont>
-        <a:latin typeface="Cambria"/>
+        <a:latin typeface="Aptos" panose="02110004020202020204"/>
         <a:ea typeface=""/>
         <a:cs typeface=""/>
-        <a:font script="Jpan" typeface="ＭＳ 明朝"/>
+        <a:font script="Jpan" typeface="游明朝"/>
         <a:font script="Hang" typeface="맑은 고딕"/>
-        <a:font script="Hans" typeface="宋体"/>
+        <a:font script="Hans" typeface="等线"/>
         <a:font script="Hant" typeface="新細明體"/>
         <a:font script="Arab" typeface="Arial"/>
         <a:font script="Hebr" typeface="Arial"/>
@@ -1673,6 +1853,24 @@
         <a:font script="Mong" typeface="Mongolian Baiti"/>
         <a:font script="Viet" typeface="Arial"/>
         <a:font script="Uigh" typeface="Microsoft Uighur"/>
+        <a:font script="Geor" typeface="Sylfaen"/>
+        <a:font script="Armn" typeface="Arial"/>
+        <a:font script="Bugi" typeface="Leelawadee UI"/>
+        <a:font script="Bopo" typeface="Microsoft JhengHei"/>
+        <a:font script="Java" typeface="Javanese Text"/>
+        <a:font script="Lisu" typeface="Segoe UI"/>
+        <a:font script="Mymr" typeface="Myanmar Text"/>
+        <a:font script="Nkoo" typeface="Ebrima"/>
+        <a:font script="Olck" typeface="Nirmala UI"/>
+        <a:font script="Osma" typeface="Ebrima"/>
+        <a:font script="Phag" typeface="Phagspa"/>
+        <a:font script="Syrn" typeface="Estrangelo Edessa"/>
+        <a:font script="Syrj" typeface="Estrangelo Edessa"/>
+        <a:font script="Syre" typeface="Estrangelo Edessa"/>
+        <a:font script="Sora" typeface="Nirmala UI"/>
+        <a:font script="Tale" typeface="Microsoft Tai Le"/>
+        <a:font script="Talu" typeface="Microsoft New Tai Lue"/>
+        <a:font script="Tfng" typeface="Ebrima"/>
       </a:minorFont>
     </a:fontScheme>
     <a:fmtScheme name="Office">
@@ -1684,200 +1882,141 @@
           <a:gsLst>
             <a:gs pos="0">
               <a:schemeClr val="phClr">
-                <a:tint val="50000"/>
-                <a:satMod val="300000"/>
+                <a:lumMod val="110000"/>
+                <a:satMod val="105000"/>
+                <a:tint val="67000"/>
               </a:schemeClr>
             </a:gs>
-            <a:gs pos="35000">
+            <a:gs pos="50000">
               <a:schemeClr val="phClr">
-                <a:tint val="37000"/>
-                <a:satMod val="300000"/>
+                <a:lumMod val="105000"/>
+                <a:satMod val="103000"/>
+                <a:tint val="73000"/>
               </a:schemeClr>
             </a:gs>
             <a:gs pos="100000">
               <a:schemeClr val="phClr">
-                <a:tint val="15000"/>
-                <a:satMod val="350000"/>
+                <a:lumMod val="105000"/>
+                <a:satMod val="109000"/>
+                <a:tint val="81000"/>
               </a:schemeClr>
             </a:gs>
           </a:gsLst>
-          <a:lin ang="16200000" scaled="1"/>
+          <a:lin ang="5400000" scaled="0"/>
         </a:gradFill>
         <a:gradFill rotWithShape="1">
           <a:gsLst>
             <a:gs pos="0">
               <a:schemeClr val="phClr">
-                <a:tint val="100000"/>
+                <a:satMod val="103000"/>
+                <a:lumMod val="102000"/>
+                <a:tint val="94000"/>
+              </a:schemeClr>
+            </a:gs>
+            <a:gs pos="50000">
+              <a:schemeClr val="phClr">
+                <a:satMod val="110000"/>
+                <a:lumMod val="100000"/>
                 <a:shade val="100000"/>
-                <a:satMod val="130000"/>
               </a:schemeClr>
             </a:gs>
             <a:gs pos="100000">
               <a:schemeClr val="phClr">
-                <a:tint val="50000"/>
-                <a:shade val="100000"/>
-                <a:satMod val="350000"/>
+                <a:lumMod val="99000"/>
+                <a:satMod val="120000"/>
+                <a:shade val="78000"/>
               </a:schemeClr>
             </a:gs>
           </a:gsLst>
-          <a:lin ang="16200000" scaled="0"/>
+          <a:lin ang="5400000" scaled="0"/>
         </a:gradFill>
       </a:fillStyleLst>
       <a:lnStyleLst>
-        <a:ln w="9525" cap="flat" cmpd="sng" algn="ctr">
-          <a:solidFill>
-            <a:schemeClr val="phClr">
-              <a:shade val="95000"/>
-              <a:satMod val="105000"/>
-            </a:schemeClr>
-          </a:solidFill>
-          <a:prstDash val="solid"/>
-        </a:ln>
-        <a:ln w="25400" cap="flat" cmpd="sng" algn="ctr">
+        <a:ln w="6350" cap="flat" cmpd="sng" algn="ctr">
           <a:solidFill>
             <a:schemeClr val="phClr"/>
           </a:solidFill>
           <a:prstDash val="solid"/>
+          <a:miter lim="800000"/>
         </a:ln>
-        <a:ln w="38100" cap="flat" cmpd="sng" algn="ctr">
+        <a:ln w="12700" cap="flat" cmpd="sng" algn="ctr">
           <a:solidFill>
             <a:schemeClr val="phClr"/>
           </a:solidFill>
           <a:prstDash val="solid"/>
+          <a:miter lim="800000"/>
+        </a:ln>
+        <a:ln w="19050" cap="flat" cmpd="sng" algn="ctr">
+          <a:solidFill>
+            <a:schemeClr val="phClr"/>
+          </a:solidFill>
+          <a:prstDash val="solid"/>
+          <a:miter lim="800000"/>
         </a:ln>
       </a:lnStyleLst>
       <a:effectStyleLst>
         <a:effectStyle>
+          <a:effectLst/>
+        </a:effectStyle>
+        <a:effectStyle>
+          <a:effectLst/>
+        </a:effectStyle>
+        <a:effectStyle>
           <a:effectLst>
-            <a:outerShdw blurRad="40000" dist="20000" dir="5400000" rotWithShape="0">
+            <a:outerShdw blurRad="57150" dist="19050" dir="5400000" algn="ctr" rotWithShape="0">
               <a:srgbClr val="000000">
-                <a:alpha val="38000"/>
+                <a:alpha val="63000"/>
               </a:srgbClr>
             </a:outerShdw>
           </a:effectLst>
-        </a:effectStyle>
-        <a:effectStyle>
-          <a:effectLst>
-            <a:outerShdw blurRad="40000" dist="23000" dir="5400000" rotWithShape="0">
-              <a:srgbClr val="000000">
-                <a:alpha val="35000"/>
-              </a:srgbClr>
-            </a:outerShdw>
-          </a:effectLst>
-        </a:effectStyle>
-        <a:effectStyle>
-          <a:effectLst>
-            <a:outerShdw blurRad="40000" dist="23000" dir="5400000" rotWithShape="0">
-              <a:srgbClr val="000000">
-                <a:alpha val="35000"/>
-              </a:srgbClr>
-            </a:outerShdw>
-          </a:effectLst>
-          <a:scene3d>
-            <a:camera prst="orthographicFront">
-              <a:rot lat="0" lon="0" rev="0"/>
-            </a:camera>
-            <a:lightRig rig="threePt" dir="t">
-              <a:rot lat="0" lon="0" rev="1200000"/>
-            </a:lightRig>
-          </a:scene3d>
-          <a:sp3d>
-            <a:bevelT w="63500" h="25400"/>
-          </a:sp3d>
         </a:effectStyle>
       </a:effectStyleLst>
       <a:bgFillStyleLst>
         <a:solidFill>
           <a:schemeClr val="phClr"/>
         </a:solidFill>
+        <a:solidFill>
+          <a:schemeClr val="phClr">
+            <a:tint val="95000"/>
+            <a:satMod val="170000"/>
+          </a:schemeClr>
+        </a:solidFill>
         <a:gradFill rotWithShape="1">
           <a:gsLst>
             <a:gs pos="0">
               <a:schemeClr val="phClr">
-                <a:tint val="40000"/>
-                <a:satMod val="350000"/>
+                <a:tint val="93000"/>
+                <a:satMod val="150000"/>
+                <a:shade val="98000"/>
+                <a:lumMod val="102000"/>
               </a:schemeClr>
             </a:gs>
-            <a:gs pos="40000">
+            <a:gs pos="50000">
               <a:schemeClr val="phClr">
-                <a:tint val="45000"/>
-                <a:shade val="99000"/>
-                <a:satMod val="350000"/>
+                <a:tint val="98000"/>
+                <a:satMod val="130000"/>
+                <a:shade val="90000"/>
+                <a:lumMod val="103000"/>
               </a:schemeClr>
             </a:gs>
             <a:gs pos="100000">
               <a:schemeClr val="phClr">
-                <a:shade val="20000"/>
-                <a:satMod val="255000"/>
+                <a:shade val="63000"/>
+                <a:satMod val="120000"/>
               </a:schemeClr>
             </a:gs>
           </a:gsLst>
-          <a:path path="circle">
-            <a:fillToRect l="50000" t="-80000" r="50000" b="180000"/>
-          </a:path>
-        </a:gradFill>
-        <a:gradFill rotWithShape="1">
-          <a:gsLst>
-            <a:gs pos="0">
-              <a:schemeClr val="phClr">
-                <a:tint val="80000"/>
-                <a:satMod val="300000"/>
-              </a:schemeClr>
-            </a:gs>
-            <a:gs pos="100000">
-              <a:schemeClr val="phClr">
-                <a:shade val="30000"/>
-                <a:satMod val="200000"/>
-              </a:schemeClr>
-            </a:gs>
-          </a:gsLst>
-          <a:path path="circle">
-            <a:fillToRect l="50000" t="50000" r="50000" b="50000"/>
-          </a:path>
+          <a:lin ang="5400000" scaled="0"/>
         </a:gradFill>
       </a:bgFillStyleLst>
     </a:fmtScheme>
   </a:themeElements>
-  <a:objectDefaults>
-    <a:spDef>
-      <a:spPr/>
-      <a:bodyPr/>
-      <a:lstStyle/>
-      <a:style>
-        <a:lnRef idx="1">
-          <a:schemeClr val="accent1"/>
-        </a:lnRef>
-        <a:fillRef idx="3">
-          <a:schemeClr val="accent1"/>
-        </a:fillRef>
-        <a:effectRef idx="2">
-          <a:schemeClr val="accent1"/>
-        </a:effectRef>
-        <a:fontRef idx="minor">
-          <a:schemeClr val="lt1"/>
-        </a:fontRef>
-      </a:style>
-    </a:spDef>
-    <a:lnDef>
-      <a:spPr/>
-      <a:bodyPr/>
-      <a:lstStyle/>
-      <a:style>
-        <a:lnRef idx="2">
-          <a:schemeClr val="accent1"/>
-        </a:lnRef>
-        <a:fillRef idx="0">
-          <a:schemeClr val="accent1"/>
-        </a:fillRef>
-        <a:effectRef idx="1">
-          <a:schemeClr val="accent1"/>
-        </a:effectRef>
-        <a:fontRef idx="minor">
-          <a:schemeClr val="tx1"/>
-        </a:fontRef>
-      </a:style>
-    </a:lnDef>
-  </a:objectDefaults>
+  <a:objectDefaults/>
   <a:extraClrSchemeLst/>
+  <a:extLst>
+    <a:ext uri="{05A4C25C-085E-4340-85A3-A5531E510DB2}">
+      <thm15:themeFamily xmlns:thm15="http://schemas.microsoft.com/office/thememl/2012/main" name="Office Theme" id="{2E142A2C-CD16-42D6-873A-C26D2A0506FA}" vid="{1BDDFF52-6CD6-40A5-AB3C-68EB2F1E4D0A}"/>
+    </a:ext>
+  </a:extLst>
 </a:theme>
 </file>
</xml_diff>